<commit_message>
Replaced random with numpy.random
</commit_message>
<xml_diff>
--- a/Report.docx
+++ b/Report.docx
@@ -168,6 +168,41 @@
           <w:lang w:val="ru-RU"/>
         </w:rPr>
         <w:t>, и присутствуют в большем количестве, чем в этих библиотеках.</w:t>
+      </w:r>
+      <w:r>
+        <w:rPr>
+          <w:rFonts w:ascii="Tahoma" w:hAnsi="Tahoma" w:cs="Tahoma"/>
+          <w:sz w:val="28"/>
+          <w:szCs w:val="28"/>
+          <w:lang w:val="ru-RU"/>
+        </w:rPr>
+        <w:t xml:space="preserve"> Она также предоставляет методы генерации случайных чисел</w:t>
+      </w:r>
+      <w:r>
+        <w:rPr>
+          <w:rFonts w:ascii="Tahoma" w:hAnsi="Tahoma" w:cs="Tahoma"/>
+          <w:sz w:val="28"/>
+          <w:szCs w:val="28"/>
+          <w:lang w:val="ru-RU"/>
+        </w:rPr>
+        <w:t xml:space="preserve">, в целом похожие на встроенные из библиотеки </w:t>
+      </w:r>
+      <w:r>
+        <w:rPr>
+          <w:rFonts w:ascii="Tahoma" w:hAnsi="Tahoma" w:cs="Tahoma"/>
+          <w:sz w:val="28"/>
+          <w:szCs w:val="28"/>
+        </w:rPr>
+        <w:t>random</w:t>
+      </w:r>
+      <w:r>
+        <w:rPr>
+          <w:rFonts w:ascii="Tahoma" w:hAnsi="Tahoma" w:cs="Tahoma"/>
+          <w:sz w:val="28"/>
+          <w:szCs w:val="28"/>
+          <w:lang w:val="ru-RU"/>
+        </w:rPr>
+        <w:t>.</w:t>
       </w:r>
     </w:p>
     <w:p>

</xml_diff>